<commit_message>
DEBD cambio atributo alumno
</commit_message>
<xml_diff>
--- a/Desarrollo/FC/Analisis/FC-DEBD.docx
+++ b/Desarrollo/FC/Analisis/FC-DEBD.docx
@@ -1,6 +1,6 @@
 
 <file path=word/document.xml><?xml version="1.0" encoding="utf-8"?>
-<w:document xmlns:wpc="http://schemas.microsoft.com/office/word/2010/wordprocessingCanvas" xmlns:cx="http://schemas.microsoft.com/office/drawing/2014/chartex" xmlns:cx1="http://schemas.microsoft.com/office/drawing/2015/9/8/chartex" xmlns:cx2="http://schemas.microsoft.com/office/drawing/2015/10/21/chartex" xmlns:cx3="http://schemas.microsoft.com/office/drawing/2016/5/9/chartex" xmlns:cx4="http://schemas.microsoft.com/office/drawing/2016/5/10/chartex" xmlns:cx5="http://schemas.microsoft.com/office/drawing/2016/5/11/chartex" xmlns:cx6="http://schemas.microsoft.com/office/drawing/2016/5/12/chartex" xmlns:cx7="http://schemas.microsoft.com/office/drawing/2016/5/13/chartex" xmlns:cx8="http://schemas.microsoft.com/office/drawing/2016/5/14/chartex" xmlns:mc="http://schemas.openxmlformats.org/markup-compatibility/2006" xmlns:aink="http://schemas.microsoft.com/office/drawing/2016/ink" xmlns:am3d="http://schemas.microsoft.com/office/drawing/2017/model3d" xmlns:o="urn:schemas-microsoft-com:office:office" xmlns:oel="http://schemas.microsoft.com/office/2019/extlst" xmlns:r="http://schemas.openxmlformats.org/officeDocument/2006/relationships" xmlns:m="http://schemas.openxmlformats.org/officeDocument/2006/math" xmlns:v="urn:schemas-microsoft-com:vml" xmlns:wp14="http://schemas.microsoft.com/office/word/2010/wordprocessingDrawing" xmlns:wp="http://schemas.openxmlformats.org/drawingml/2006/wordprocessingDrawing" xmlns:w10="urn:schemas-microsoft-com:office:word" xmlns:w="http://schemas.openxmlformats.org/wordprocessingml/2006/main" xmlns:w14="http://schemas.microsoft.com/office/word/2010/wordml" xmlns:w15="http://schemas.microsoft.com/office/word/2012/wordml" xmlns:w16cex="http://schemas.microsoft.com/office/word/2018/wordml/cex" xmlns:w16cid="http://schemas.microsoft.com/office/word/2016/wordml/cid" xmlns:w16="http://schemas.microsoft.com/office/word/2018/wordml" xmlns:w16sdtdh="http://schemas.microsoft.com/office/word/2020/wordml/sdtdatahash" xmlns:w16se="http://schemas.microsoft.com/office/word/2015/wordml/symex" xmlns:wpg="http://schemas.microsoft.com/office/word/2010/wordprocessingGroup" xmlns:wpi="http://schemas.microsoft.com/office/word/2010/wordprocessingInk" xmlns:wne="http://schemas.microsoft.com/office/word/2006/wordml" xmlns:wps="http://schemas.microsoft.com/office/word/2010/wordprocessingShape" mc:Ignorable="w14 w15 w16se w16cid w16 w16cex w16sdtdh wp14">
+<w:document xmlns:wpc="http://schemas.microsoft.com/office/word/2010/wordprocessingCanvas" xmlns:cx="http://schemas.microsoft.com/office/drawing/2014/chartex" xmlns:cx1="http://schemas.microsoft.com/office/drawing/2015/9/8/chartex" xmlns:cx2="http://schemas.microsoft.com/office/drawing/2015/10/21/chartex" xmlns:cx3="http://schemas.microsoft.com/office/drawing/2016/5/9/chartex" xmlns:cx4="http://schemas.microsoft.com/office/drawing/2016/5/10/chartex" xmlns:cx5="http://schemas.microsoft.com/office/drawing/2016/5/11/chartex" xmlns:cx6="http://schemas.microsoft.com/office/drawing/2016/5/12/chartex" xmlns:cx7="http://schemas.microsoft.com/office/drawing/2016/5/13/chartex" xmlns:cx8="http://schemas.microsoft.com/office/drawing/2016/5/14/chartex" xmlns:mc="http://schemas.openxmlformats.org/markup-compatibility/2006" xmlns:aink="http://schemas.microsoft.com/office/drawing/2016/ink" xmlns:am3d="http://schemas.microsoft.com/office/drawing/2017/model3d" xmlns:o="urn:schemas-microsoft-com:office:office" xmlns:r="http://schemas.openxmlformats.org/officeDocument/2006/relationships" xmlns:m="http://schemas.openxmlformats.org/officeDocument/2006/math" xmlns:v="urn:schemas-microsoft-com:vml" xmlns:wp14="http://schemas.microsoft.com/office/word/2010/wordprocessingDrawing" xmlns:wp="http://schemas.openxmlformats.org/drawingml/2006/wordprocessingDrawing" xmlns:w10="urn:schemas-microsoft-com:office:word" xmlns:w="http://schemas.openxmlformats.org/wordprocessingml/2006/main" xmlns:w14="http://schemas.microsoft.com/office/word/2010/wordml" xmlns:w15="http://schemas.microsoft.com/office/word/2012/wordml" xmlns:w16cex="http://schemas.microsoft.com/office/word/2018/wordml/cex" xmlns:w16cid="http://schemas.microsoft.com/office/word/2016/wordml/cid" xmlns:w16="http://schemas.microsoft.com/office/word/2018/wordml" xmlns:w16sdtdh="http://schemas.microsoft.com/office/word/2020/wordml/sdtdatahash" xmlns:w16se="http://schemas.microsoft.com/office/word/2015/wordml/symex" xmlns:wpg="http://schemas.microsoft.com/office/word/2010/wordprocessingGroup" xmlns:wpi="http://schemas.microsoft.com/office/word/2010/wordprocessingInk" xmlns:wne="http://schemas.microsoft.com/office/word/2006/wordml" xmlns:wps="http://schemas.microsoft.com/office/word/2010/wordprocessingShape" mc:Ignorable="w14 w15 w16se w16cid w16 w16cex w16sdtdh wp14">
   <w:body>
     <w:p>
       <w:pPr>
@@ -124,33 +124,7 @@
           <w:szCs w:val="40"/>
           <w:lang w:eastAsia="es-PE"/>
         </w:rPr>
-        <w:t xml:space="preserve">SISTEMA DE PLANIFICACIÓN DE ESTUDIOS UNIVERSITARIOS - </w:t>
-      </w:r>
-      <w:proofErr w:type="spellStart"/>
-      <w:r>
-        <w:rPr>
-          <w:rFonts w:ascii="Arial" w:eastAsia="Times New Roman" w:hAnsi="Arial" w:cs="Arial"/>
-          <w:b/>
-          <w:bCs/>
-          <w:color w:val="004173"/>
-          <w:sz w:val="40"/>
-          <w:szCs w:val="40"/>
-          <w:lang w:eastAsia="es-PE"/>
-        </w:rPr>
-        <w:t>FollowClass</w:t>
-      </w:r>
-      <w:proofErr w:type="spellEnd"/>
-      <w:r>
-        <w:rPr>
-          <w:rFonts w:ascii="Arial" w:eastAsia="Times New Roman" w:hAnsi="Arial" w:cs="Arial"/>
-          <w:b/>
-          <w:bCs/>
-          <w:color w:val="004173"/>
-          <w:sz w:val="40"/>
-          <w:szCs w:val="40"/>
-          <w:lang w:eastAsia="es-PE"/>
-        </w:rPr>
-        <w:t xml:space="preserve"> (FC)</w:t>
+        <w:t>SISTEMA DE PLANIFICACIÓN DE ESTUDIOS UNIVERSITARIOS - FollowClass (FC)</w:t>
       </w:r>
     </w:p>
     <w:p>
@@ -395,9 +369,20 @@
           <w:szCs w:val="24"/>
           <w:lang w:eastAsia="es-PE"/>
         </w:rPr>
-        <w:t xml:space="preserve">Balandra Camacho, </w:t>
+        <w:t>Balandra Camacho, Ivan                                      20200248</w:t>
       </w:r>
-      <w:proofErr w:type="spellStart"/>
+    </w:p>
+    <w:p>
+      <w:pPr>
+        <w:spacing w:before="240" w:after="240" w:line="240" w:lineRule="auto"/>
+        <w:ind w:left="720"/>
+        <w:rPr>
+          <w:rFonts w:ascii="Times New Roman" w:eastAsia="Times New Roman" w:hAnsi="Times New Roman" w:cs="Times New Roman"/>
+          <w:sz w:val="24"/>
+          <w:szCs w:val="24"/>
+          <w:lang w:eastAsia="es-PE"/>
+        </w:rPr>
+      </w:pPr>
       <w:r>
         <w:rPr>
           <w:rFonts w:ascii="Arial" w:eastAsia="Times New Roman" w:hAnsi="Arial" w:cs="Arial"/>
@@ -406,9 +391,20 @@
           <w:szCs w:val="24"/>
           <w:lang w:eastAsia="es-PE"/>
         </w:rPr>
-        <w:t>Ivan</w:t>
+        <w:t>Hernández Bianchi, Stefano Alessandro              20200309</w:t>
       </w:r>
-      <w:proofErr w:type="spellEnd"/>
+    </w:p>
+    <w:p>
+      <w:pPr>
+        <w:spacing w:before="240" w:after="240" w:line="240" w:lineRule="auto"/>
+        <w:ind w:left="720"/>
+        <w:rPr>
+          <w:rFonts w:ascii="Times New Roman" w:eastAsia="Times New Roman" w:hAnsi="Times New Roman" w:cs="Times New Roman"/>
+          <w:sz w:val="24"/>
+          <w:szCs w:val="24"/>
+          <w:lang w:eastAsia="es-PE"/>
+        </w:rPr>
+      </w:pPr>
       <w:r>
         <w:rPr>
           <w:rFonts w:ascii="Arial" w:eastAsia="Times New Roman" w:hAnsi="Arial" w:cs="Arial"/>
@@ -417,7 +413,7 @@
           <w:szCs w:val="24"/>
           <w:lang w:eastAsia="es-PE"/>
         </w:rPr>
-        <w:t>                                      20200248</w:t>
+        <w:t>Marcelo Salinas, Moises Enrique                         20200310 </w:t>
       </w:r>
     </w:p>
     <w:p>
@@ -439,7 +435,7 @@
           <w:szCs w:val="24"/>
           <w:lang w:eastAsia="es-PE"/>
         </w:rPr>
-        <w:t>Hernández Bianchi, Stefano Alessandro              20200309</w:t>
+        <w:t>Ortiz Crisostomo, Edwin Jose                           14200224</w:t>
       </w:r>
     </w:p>
     <w:p>
@@ -461,9 +457,20 @@
           <w:szCs w:val="24"/>
           <w:lang w:eastAsia="es-PE"/>
         </w:rPr>
-        <w:t xml:space="preserve">Marcelo Salinas, </w:t>
+        <w:t>Quispe Fajardo, Adrián Ismael                             20200281 </w:t>
       </w:r>
-      <w:proofErr w:type="spellStart"/>
+    </w:p>
+    <w:p>
+      <w:pPr>
+        <w:spacing w:before="240" w:after="240" w:line="240" w:lineRule="auto"/>
+        <w:ind w:left="720"/>
+        <w:rPr>
+          <w:rFonts w:ascii="Times New Roman" w:eastAsia="Times New Roman" w:hAnsi="Times New Roman" w:cs="Times New Roman"/>
+          <w:sz w:val="24"/>
+          <w:szCs w:val="24"/>
+          <w:lang w:eastAsia="es-PE"/>
+        </w:rPr>
+      </w:pPr>
       <w:r>
         <w:rPr>
           <w:rFonts w:ascii="Arial" w:eastAsia="Times New Roman" w:hAnsi="Arial" w:cs="Arial"/>
@@ -472,9 +479,20 @@
           <w:szCs w:val="24"/>
           <w:lang w:eastAsia="es-PE"/>
         </w:rPr>
-        <w:t>Moises</w:t>
+        <w:t>Romero Diaz, Bianca Elizabeth                            20200312</w:t>
       </w:r>
-      <w:proofErr w:type="spellEnd"/>
+    </w:p>
+    <w:p>
+      <w:pPr>
+        <w:spacing w:before="240" w:after="240" w:line="240" w:lineRule="auto"/>
+        <w:ind w:left="720"/>
+        <w:rPr>
+          <w:rFonts w:ascii="Times New Roman" w:eastAsia="Times New Roman" w:hAnsi="Times New Roman" w:cs="Times New Roman"/>
+          <w:sz w:val="24"/>
+          <w:szCs w:val="24"/>
+          <w:lang w:eastAsia="es-PE"/>
+        </w:rPr>
+      </w:pPr>
       <w:r>
         <w:rPr>
           <w:rFonts w:ascii="Arial" w:eastAsia="Times New Roman" w:hAnsi="Arial" w:cs="Arial"/>
@@ -483,129 +501,7 @@
           <w:szCs w:val="24"/>
           <w:lang w:eastAsia="es-PE"/>
         </w:rPr>
-        <w:t xml:space="preserve"> Enrique                         20200310 </w:t>
-      </w:r>
-    </w:p>
-    <w:p>
-      <w:pPr>
-        <w:spacing w:before="240" w:after="240" w:line="240" w:lineRule="auto"/>
-        <w:ind w:left="720"/>
-        <w:rPr>
-          <w:rFonts w:ascii="Times New Roman" w:eastAsia="Times New Roman" w:hAnsi="Times New Roman" w:cs="Times New Roman"/>
-          <w:sz w:val="24"/>
-          <w:szCs w:val="24"/>
-          <w:lang w:eastAsia="es-PE"/>
-        </w:rPr>
-      </w:pPr>
-      <w:r>
-        <w:rPr>
-          <w:rFonts w:ascii="Arial" w:eastAsia="Times New Roman" w:hAnsi="Arial" w:cs="Arial"/>
-          <w:color w:val="000000"/>
-          <w:sz w:val="24"/>
-          <w:szCs w:val="24"/>
-          <w:lang w:eastAsia="es-PE"/>
-        </w:rPr>
-        <w:t>Ortiz Crisostomo, Edwin Jose                           14200224</w:t>
-      </w:r>
-    </w:p>
-    <w:p>
-      <w:pPr>
-        <w:spacing w:before="240" w:after="240" w:line="240" w:lineRule="auto"/>
-        <w:ind w:left="720"/>
-        <w:rPr>
-          <w:rFonts w:ascii="Times New Roman" w:eastAsia="Times New Roman" w:hAnsi="Times New Roman" w:cs="Times New Roman"/>
-          <w:sz w:val="24"/>
-          <w:szCs w:val="24"/>
-          <w:lang w:eastAsia="es-PE"/>
-        </w:rPr>
-      </w:pPr>
-      <w:r>
-        <w:rPr>
-          <w:rFonts w:ascii="Arial" w:eastAsia="Times New Roman" w:hAnsi="Arial" w:cs="Arial"/>
-          <w:color w:val="000000"/>
-          <w:sz w:val="24"/>
-          <w:szCs w:val="24"/>
-          <w:lang w:eastAsia="es-PE"/>
-        </w:rPr>
-        <w:t>Quispe Fajardo, Adrián Ismael                             20200281 </w:t>
-      </w:r>
-    </w:p>
-    <w:p>
-      <w:pPr>
-        <w:spacing w:before="240" w:after="240" w:line="240" w:lineRule="auto"/>
-        <w:ind w:left="720"/>
-        <w:rPr>
-          <w:rFonts w:ascii="Times New Roman" w:eastAsia="Times New Roman" w:hAnsi="Times New Roman" w:cs="Times New Roman"/>
-          <w:sz w:val="24"/>
-          <w:szCs w:val="24"/>
-          <w:lang w:eastAsia="es-PE"/>
-        </w:rPr>
-      </w:pPr>
-      <w:r>
-        <w:rPr>
-          <w:rFonts w:ascii="Arial" w:eastAsia="Times New Roman" w:hAnsi="Arial" w:cs="Arial"/>
-          <w:color w:val="000000"/>
-          <w:sz w:val="24"/>
-          <w:szCs w:val="24"/>
-          <w:lang w:eastAsia="es-PE"/>
-        </w:rPr>
-        <w:t>Romero Diaz, Bianca Elizabeth                            20200312</w:t>
-      </w:r>
-    </w:p>
-    <w:p>
-      <w:pPr>
-        <w:spacing w:before="240" w:after="240" w:line="240" w:lineRule="auto"/>
-        <w:ind w:left="720"/>
-        <w:rPr>
-          <w:rFonts w:ascii="Times New Roman" w:eastAsia="Times New Roman" w:hAnsi="Times New Roman" w:cs="Times New Roman"/>
-          <w:sz w:val="24"/>
-          <w:szCs w:val="24"/>
-          <w:lang w:eastAsia="es-PE"/>
-        </w:rPr>
-      </w:pPr>
-      <w:proofErr w:type="spellStart"/>
-      <w:r>
-        <w:rPr>
-          <w:rFonts w:ascii="Arial" w:eastAsia="Times New Roman" w:hAnsi="Arial" w:cs="Arial"/>
-          <w:color w:val="000000"/>
-          <w:sz w:val="24"/>
-          <w:szCs w:val="24"/>
-          <w:lang w:eastAsia="es-PE"/>
-        </w:rPr>
-        <w:t>Solis</w:t>
-      </w:r>
-      <w:proofErr w:type="spellEnd"/>
-      <w:r>
-        <w:rPr>
-          <w:rFonts w:ascii="Arial" w:eastAsia="Times New Roman" w:hAnsi="Arial" w:cs="Arial"/>
-          <w:color w:val="000000"/>
-          <w:sz w:val="24"/>
-          <w:szCs w:val="24"/>
-          <w:lang w:eastAsia="es-PE"/>
-        </w:rPr>
-        <w:t xml:space="preserve"> Flores, Aldair </w:t>
-      </w:r>
-      <w:proofErr w:type="spellStart"/>
-      <w:r>
-        <w:rPr>
-          <w:rFonts w:ascii="Arial" w:eastAsia="Times New Roman" w:hAnsi="Arial" w:cs="Arial"/>
-          <w:color w:val="000000"/>
-          <w:sz w:val="24"/>
-          <w:szCs w:val="24"/>
-          <w:lang w:eastAsia="es-PE"/>
-        </w:rPr>
-        <w:t>Jhostin</w:t>
-      </w:r>
-      <w:proofErr w:type="spellEnd"/>
-      <w:r>
-        <w:rPr>
-          <w:rFonts w:ascii="Arial" w:eastAsia="Times New Roman" w:hAnsi="Arial" w:cs="Arial"/>
-          <w:color w:val="000000"/>
-          <w:sz w:val="24"/>
-          <w:szCs w:val="24"/>
-          <w:lang w:eastAsia="es-PE"/>
-        </w:rPr>
-        <w:t xml:space="preserve">                                   20200293</w:t>
+        <w:t>Solis Flores, Aldair Jhostin                                   20200293</w:t>
       </w:r>
     </w:p>
     <w:p>
@@ -4423,8 +4319,8 @@
         <w:tblLook w:val="04A0" w:firstRow="1" w:lastRow="0" w:firstColumn="1" w:lastColumn="0" w:noHBand="0" w:noVBand="1"/>
       </w:tblPr>
       <w:tblGrid>
-        <w:gridCol w:w="1480"/>
-        <w:gridCol w:w="2826"/>
+        <w:gridCol w:w="1774"/>
+        <w:gridCol w:w="3386"/>
         <w:gridCol w:w="1934"/>
       </w:tblGrid>
       <w:tr>
@@ -4700,7 +4596,13 @@
               <w:rPr>
                 <w:color w:val="000000"/>
               </w:rPr>
-              <w:t>nombres</w:t>
+              <w:t>nombre</w:t>
+            </w:r>
+            <w:r>
+              <w:rPr>
+                <w:color w:val="000000"/>
+              </w:rPr>
+              <w:t>Apellido</w:t>
             </w:r>
           </w:p>
         </w:tc>
@@ -4732,7 +4634,19 @@
               <w:rPr>
                 <w:color w:val="000000"/>
               </w:rPr>
-              <w:t>Nombres del estudiante</w:t>
+              <w:t>Nombre</w:t>
+            </w:r>
+            <w:r>
+              <w:rPr>
+                <w:color w:val="000000"/>
+              </w:rPr>
+              <w:t xml:space="preserve"> y apellido</w:t>
+            </w:r>
+            <w:r>
+              <w:rPr>
+                <w:color w:val="000000"/>
+              </w:rPr>
+              <w:t xml:space="preserve"> del estudiante</w:t>
             </w:r>
           </w:p>
         </w:tc>
@@ -4798,7 +4712,7 @@
               <w:rPr>
                 <w:color w:val="000000"/>
               </w:rPr>
-              <w:t>apellidos</w:t>
+              <w:t>email</w:t>
             </w:r>
           </w:p>
         </w:tc>
@@ -4830,7 +4744,7 @@
               <w:rPr>
                 <w:color w:val="000000"/>
               </w:rPr>
-              <w:t>Apellidos del estudiante</w:t>
+              <w:t>Correo electrónico</w:t>
             </w:r>
           </w:p>
         </w:tc>
@@ -4896,104 +4810,6 @@
               <w:rPr>
                 <w:color w:val="000000"/>
               </w:rPr>
-              <w:t>email</w:t>
-            </w:r>
-          </w:p>
-        </w:tc>
-        <w:tc>
-          <w:tcPr>
-            <w:tcW w:w="0" w:type="auto"/>
-            <w:tcBorders>
-              <w:top w:val="single" w:sz="8" w:space="0" w:color="000000"/>
-              <w:left w:val="single" w:sz="8" w:space="0" w:color="000000"/>
-              <w:bottom w:val="single" w:sz="8" w:space="0" w:color="000000"/>
-              <w:right w:val="single" w:sz="8" w:space="0" w:color="000000"/>
-            </w:tcBorders>
-            <w:shd w:val="clear" w:color="auto" w:fill="E8FFFE"/>
-            <w:tcMar>
-              <w:top w:w="100" w:type="dxa"/>
-              <w:left w:w="100" w:type="dxa"/>
-              <w:bottom w:w="100" w:type="dxa"/>
-              <w:right w:w="100" w:type="dxa"/>
-            </w:tcMar>
-            <w:hideMark/>
-          </w:tcPr>
-          <w:p>
-            <w:pPr>
-              <w:pStyle w:val="NormalWeb"/>
-              <w:spacing w:before="0" w:beforeAutospacing="0" w:after="0" w:afterAutospacing="0"/>
-              <w:jc w:val="center"/>
-            </w:pPr>
-            <w:r>
-              <w:rPr>
-                <w:color w:val="000000"/>
-              </w:rPr>
-              <w:t>Correo electrónico</w:t>
-            </w:r>
-          </w:p>
-        </w:tc>
-        <w:tc>
-          <w:tcPr>
-            <w:tcW w:w="0" w:type="auto"/>
-            <w:tcBorders>
-              <w:top w:val="single" w:sz="8" w:space="0" w:color="000000"/>
-              <w:left w:val="single" w:sz="8" w:space="0" w:color="000000"/>
-              <w:bottom w:val="single" w:sz="8" w:space="0" w:color="000000"/>
-              <w:right w:val="single" w:sz="8" w:space="0" w:color="000000"/>
-            </w:tcBorders>
-            <w:shd w:val="clear" w:color="auto" w:fill="E8FFFE"/>
-            <w:tcMar>
-              <w:top w:w="100" w:type="dxa"/>
-              <w:left w:w="100" w:type="dxa"/>
-              <w:bottom w:w="100" w:type="dxa"/>
-              <w:right w:w="100" w:type="dxa"/>
-            </w:tcMar>
-            <w:hideMark/>
-          </w:tcPr>
-          <w:p>
-            <w:pPr>
-              <w:pStyle w:val="NormalWeb"/>
-              <w:spacing w:before="0" w:beforeAutospacing="0" w:after="0" w:afterAutospacing="0"/>
-              <w:jc w:val="center"/>
-            </w:pPr>
-            <w:r>
-              <w:rPr>
-                <w:color w:val="000000"/>
-              </w:rPr>
-              <w:t>varchar (45)</w:t>
-            </w:r>
-          </w:p>
-        </w:tc>
-      </w:tr>
-      <w:tr>
-        <w:tc>
-          <w:tcPr>
-            <w:tcW w:w="0" w:type="auto"/>
-            <w:tcBorders>
-              <w:top w:val="single" w:sz="8" w:space="0" w:color="000000"/>
-              <w:left w:val="single" w:sz="8" w:space="0" w:color="000000"/>
-              <w:bottom w:val="single" w:sz="8" w:space="0" w:color="000000"/>
-              <w:right w:val="single" w:sz="8" w:space="0" w:color="000000"/>
-            </w:tcBorders>
-            <w:shd w:val="clear" w:color="auto" w:fill="E8FFFE"/>
-            <w:tcMar>
-              <w:top w:w="100" w:type="dxa"/>
-              <w:left w:w="100" w:type="dxa"/>
-              <w:bottom w:w="100" w:type="dxa"/>
-              <w:right w:w="100" w:type="dxa"/>
-            </w:tcMar>
-            <w:hideMark/>
-          </w:tcPr>
-          <w:p>
-            <w:pPr>
-              <w:pStyle w:val="NormalWeb"/>
-              <w:spacing w:before="0" w:beforeAutospacing="0" w:after="0" w:afterAutospacing="0"/>
-              <w:jc w:val="center"/>
-            </w:pPr>
-            <w:r>
-              <w:rPr>
-                <w:color w:val="000000"/>
-              </w:rPr>
               <w:t>contraseña</w:t>
             </w:r>
           </w:p>
@@ -5376,13 +5192,6 @@
         </w:tc>
       </w:tr>
     </w:tbl>
-    <w:p/>
-    <w:p/>
-    <w:p/>
-    <w:p/>
-    <w:p/>
-    <w:p/>
-    <w:p/>
     <w:p/>
     <w:tbl>
       <w:tblPr>
@@ -5434,7 +5243,6 @@
                 <w:bCs/>
                 <w:color w:val="FFFFFF"/>
               </w:rPr>
-              <w:lastRenderedPageBreak/>
               <w:t>ENTIDAD: CURSO</w:t>
             </w:r>
           </w:p>
@@ -5546,7 +5354,7 @@
       </w:tr>
       <w:tr>
         <w:trPr>
-          <w:trHeight w:val="723"/>
+          <w:trHeight w:val="17"/>
         </w:trPr>
         <w:tc>
           <w:tcPr>
@@ -6065,6 +5873,7 @@
               <w:rPr>
                 <w:color w:val="000000"/>
               </w:rPr>
+              <w:lastRenderedPageBreak/>
               <w:t>plan</w:t>
             </w:r>
           </w:p>
@@ -6753,19 +6562,11 @@
                 <w:color w:val="000000"/>
               </w:rPr>
             </w:pPr>
-            <w:proofErr w:type="gramStart"/>
             <w:r>
               <w:rPr>
                 <w:color w:val="000000"/>
               </w:rPr>
-              <w:t>varchar(</w:t>
-            </w:r>
-            <w:proofErr w:type="gramEnd"/>
-            <w:r>
-              <w:rPr>
-                <w:color w:val="000000"/>
-              </w:rPr>
-              <w:t>45)</w:t>
+              <w:t>varchar(45)</w:t>
             </w:r>
           </w:p>
         </w:tc>
@@ -7564,7 +7365,7 @@
 </file>
 
 <file path=word/numbering.xml><?xml version="1.0" encoding="utf-8"?>
-<w:numbering xmlns:wpc="http://schemas.microsoft.com/office/word/2010/wordprocessingCanvas" xmlns:cx="http://schemas.microsoft.com/office/drawing/2014/chartex" xmlns:cx1="http://schemas.microsoft.com/office/drawing/2015/9/8/chartex" xmlns:cx2="http://schemas.microsoft.com/office/drawing/2015/10/21/chartex" xmlns:cx3="http://schemas.microsoft.com/office/drawing/2016/5/9/chartex" xmlns:cx4="http://schemas.microsoft.com/office/drawing/2016/5/10/chartex" xmlns:cx5="http://schemas.microsoft.com/office/drawing/2016/5/11/chartex" xmlns:cx6="http://schemas.microsoft.com/office/drawing/2016/5/12/chartex" xmlns:cx7="http://schemas.microsoft.com/office/drawing/2016/5/13/chartex" xmlns:cx8="http://schemas.microsoft.com/office/drawing/2016/5/14/chartex" xmlns:mc="http://schemas.openxmlformats.org/markup-compatibility/2006" xmlns:aink="http://schemas.microsoft.com/office/drawing/2016/ink" xmlns:am3d="http://schemas.microsoft.com/office/drawing/2017/model3d" xmlns:o="urn:schemas-microsoft-com:office:office" xmlns:oel="http://schemas.microsoft.com/office/2019/extlst" xmlns:r="http://schemas.openxmlformats.org/officeDocument/2006/relationships" xmlns:m="http://schemas.openxmlformats.org/officeDocument/2006/math" xmlns:v="urn:schemas-microsoft-com:vml" xmlns:wp14="http://schemas.microsoft.com/office/word/2010/wordprocessingDrawing" xmlns:wp="http://schemas.openxmlformats.org/drawingml/2006/wordprocessingDrawing" xmlns:w10="urn:schemas-microsoft-com:office:word" xmlns:w="http://schemas.openxmlformats.org/wordprocessingml/2006/main" xmlns:w14="http://schemas.microsoft.com/office/word/2010/wordml" xmlns:w15="http://schemas.microsoft.com/office/word/2012/wordml" xmlns:w16cex="http://schemas.microsoft.com/office/word/2018/wordml/cex" xmlns:w16cid="http://schemas.microsoft.com/office/word/2016/wordml/cid" xmlns:w16="http://schemas.microsoft.com/office/word/2018/wordml" xmlns:w16sdtdh="http://schemas.microsoft.com/office/word/2020/wordml/sdtdatahash" xmlns:w16se="http://schemas.microsoft.com/office/word/2015/wordml/symex" xmlns:wpg="http://schemas.microsoft.com/office/word/2010/wordprocessingGroup" xmlns:wpi="http://schemas.microsoft.com/office/word/2010/wordprocessingInk" xmlns:wne="http://schemas.microsoft.com/office/word/2006/wordml" xmlns:wps="http://schemas.microsoft.com/office/word/2010/wordprocessingShape" mc:Ignorable="w14 w15 w16se w16cid w16 w16cex w16sdtdh wp14">
+<w:numbering xmlns:wpc="http://schemas.microsoft.com/office/word/2010/wordprocessingCanvas" xmlns:cx="http://schemas.microsoft.com/office/drawing/2014/chartex" xmlns:cx1="http://schemas.microsoft.com/office/drawing/2015/9/8/chartex" xmlns:cx2="http://schemas.microsoft.com/office/drawing/2015/10/21/chartex" xmlns:cx3="http://schemas.microsoft.com/office/drawing/2016/5/9/chartex" xmlns:cx4="http://schemas.microsoft.com/office/drawing/2016/5/10/chartex" xmlns:cx5="http://schemas.microsoft.com/office/drawing/2016/5/11/chartex" xmlns:cx6="http://schemas.microsoft.com/office/drawing/2016/5/12/chartex" xmlns:cx7="http://schemas.microsoft.com/office/drawing/2016/5/13/chartex" xmlns:cx8="http://schemas.microsoft.com/office/drawing/2016/5/14/chartex" xmlns:mc="http://schemas.openxmlformats.org/markup-compatibility/2006" xmlns:aink="http://schemas.microsoft.com/office/drawing/2016/ink" xmlns:am3d="http://schemas.microsoft.com/office/drawing/2017/model3d" xmlns:o="urn:schemas-microsoft-com:office:office" xmlns:r="http://schemas.openxmlformats.org/officeDocument/2006/relationships" xmlns:m="http://schemas.openxmlformats.org/officeDocument/2006/math" xmlns:v="urn:schemas-microsoft-com:vml" xmlns:wp14="http://schemas.microsoft.com/office/word/2010/wordprocessingDrawing" xmlns:wp="http://schemas.openxmlformats.org/drawingml/2006/wordprocessingDrawing" xmlns:w10="urn:schemas-microsoft-com:office:word" xmlns:w="http://schemas.openxmlformats.org/wordprocessingml/2006/main" xmlns:w14="http://schemas.microsoft.com/office/word/2010/wordml" xmlns:w15="http://schemas.microsoft.com/office/word/2012/wordml" xmlns:w16cex="http://schemas.microsoft.com/office/word/2018/wordml/cex" xmlns:w16cid="http://schemas.microsoft.com/office/word/2016/wordml/cid" xmlns:w16="http://schemas.microsoft.com/office/word/2018/wordml" xmlns:w16sdtdh="http://schemas.microsoft.com/office/word/2020/wordml/sdtdatahash" xmlns:w16se="http://schemas.microsoft.com/office/word/2015/wordml/symex" xmlns:wpg="http://schemas.microsoft.com/office/word/2010/wordprocessingGroup" xmlns:wpi="http://schemas.microsoft.com/office/word/2010/wordprocessingInk" xmlns:wne="http://schemas.microsoft.com/office/word/2006/wordml" xmlns:wps="http://schemas.microsoft.com/office/word/2010/wordprocessingShape" mc:Ignorable="w14 w15 w16se w16cid w16 w16cex w16sdtdh wp14">
   <w:abstractNum w:abstractNumId="0" w15:restartNumberingAfterBreak="0">
     <w:nsid w:val="000A1F18"/>
     <w:multiLevelType w:val="multilevel"/>
@@ -11932,118 +11733,118 @@
       </w:pPr>
     </w:lvl>
   </w:abstractNum>
-  <w:num w:numId="1" w16cid:durableId="2031564809">
+  <w:num w:numId="1">
     <w:abstractNumId w:val="0"/>
   </w:num>
-  <w:num w:numId="2" w16cid:durableId="1919249959">
+  <w:num w:numId="2">
     <w:abstractNumId w:val="20"/>
   </w:num>
-  <w:num w:numId="3" w16cid:durableId="369847140">
+  <w:num w:numId="3">
     <w:abstractNumId w:val="24"/>
   </w:num>
-  <w:num w:numId="4" w16cid:durableId="689184580">
+  <w:num w:numId="4">
     <w:abstractNumId w:val="37"/>
   </w:num>
-  <w:num w:numId="5" w16cid:durableId="960383970">
+  <w:num w:numId="5">
     <w:abstractNumId w:val="19"/>
   </w:num>
-  <w:num w:numId="6" w16cid:durableId="1500849082">
+  <w:num w:numId="6">
     <w:abstractNumId w:val="21"/>
   </w:num>
-  <w:num w:numId="7" w16cid:durableId="1289043157">
+  <w:num w:numId="7">
     <w:abstractNumId w:val="10"/>
   </w:num>
-  <w:num w:numId="8" w16cid:durableId="1876230459">
+  <w:num w:numId="8">
     <w:abstractNumId w:val="31"/>
   </w:num>
-  <w:num w:numId="9" w16cid:durableId="1739202753">
+  <w:num w:numId="9">
     <w:abstractNumId w:val="12"/>
   </w:num>
-  <w:num w:numId="10" w16cid:durableId="1441875220">
+  <w:num w:numId="10">
     <w:abstractNumId w:val="28"/>
   </w:num>
-  <w:num w:numId="11" w16cid:durableId="366105915">
+  <w:num w:numId="11">
     <w:abstractNumId w:val="36"/>
   </w:num>
-  <w:num w:numId="12" w16cid:durableId="1875189239">
+  <w:num w:numId="12">
     <w:abstractNumId w:val="1"/>
   </w:num>
-  <w:num w:numId="13" w16cid:durableId="1235161216">
+  <w:num w:numId="13">
     <w:abstractNumId w:val="34"/>
   </w:num>
-  <w:num w:numId="14" w16cid:durableId="1677803121">
+  <w:num w:numId="14">
     <w:abstractNumId w:val="13"/>
   </w:num>
-  <w:num w:numId="15" w16cid:durableId="1414662138">
+  <w:num w:numId="15">
     <w:abstractNumId w:val="30"/>
   </w:num>
-  <w:num w:numId="16" w16cid:durableId="92475671">
+  <w:num w:numId="16">
     <w:abstractNumId w:val="32"/>
   </w:num>
-  <w:num w:numId="17" w16cid:durableId="1703556920">
+  <w:num w:numId="17">
     <w:abstractNumId w:val="7"/>
   </w:num>
-  <w:num w:numId="18" w16cid:durableId="1461798905">
+  <w:num w:numId="18">
     <w:abstractNumId w:val="18"/>
   </w:num>
-  <w:num w:numId="19" w16cid:durableId="2121679351">
+  <w:num w:numId="19">
     <w:abstractNumId w:val="4"/>
   </w:num>
-  <w:num w:numId="20" w16cid:durableId="159737888">
+  <w:num w:numId="20">
     <w:abstractNumId w:val="17"/>
   </w:num>
-  <w:num w:numId="21" w16cid:durableId="2124760176">
+  <w:num w:numId="21">
     <w:abstractNumId w:val="9"/>
   </w:num>
-  <w:num w:numId="22" w16cid:durableId="2123070394">
+  <w:num w:numId="22">
     <w:abstractNumId w:val="8"/>
   </w:num>
-  <w:num w:numId="23" w16cid:durableId="2028821946">
+  <w:num w:numId="23">
     <w:abstractNumId w:val="2"/>
   </w:num>
-  <w:num w:numId="24" w16cid:durableId="461313937">
+  <w:num w:numId="24">
     <w:abstractNumId w:val="25"/>
   </w:num>
-  <w:num w:numId="25" w16cid:durableId="1167598438">
+  <w:num w:numId="25">
     <w:abstractNumId w:val="27"/>
   </w:num>
-  <w:num w:numId="26" w16cid:durableId="1800563131">
+  <w:num w:numId="26">
     <w:abstractNumId w:val="22"/>
   </w:num>
-  <w:num w:numId="27" w16cid:durableId="1495144894">
+  <w:num w:numId="27">
     <w:abstractNumId w:val="23"/>
   </w:num>
-  <w:num w:numId="28" w16cid:durableId="836850795">
+  <w:num w:numId="28">
     <w:abstractNumId w:val="35"/>
   </w:num>
-  <w:num w:numId="29" w16cid:durableId="1358971196">
+  <w:num w:numId="29">
     <w:abstractNumId w:val="26"/>
   </w:num>
-  <w:num w:numId="30" w16cid:durableId="464852017">
+  <w:num w:numId="30">
     <w:abstractNumId w:val="29"/>
   </w:num>
-  <w:num w:numId="31" w16cid:durableId="1468815835">
+  <w:num w:numId="31">
     <w:abstractNumId w:val="33"/>
   </w:num>
-  <w:num w:numId="32" w16cid:durableId="1136291613">
+  <w:num w:numId="32">
     <w:abstractNumId w:val="5"/>
   </w:num>
-  <w:num w:numId="33" w16cid:durableId="1179386673">
+  <w:num w:numId="33">
     <w:abstractNumId w:val="14"/>
   </w:num>
-  <w:num w:numId="34" w16cid:durableId="1876458414">
+  <w:num w:numId="34">
     <w:abstractNumId w:val="6"/>
   </w:num>
-  <w:num w:numId="35" w16cid:durableId="850752867">
+  <w:num w:numId="35">
     <w:abstractNumId w:val="15"/>
   </w:num>
-  <w:num w:numId="36" w16cid:durableId="291323414">
+  <w:num w:numId="36">
     <w:abstractNumId w:val="3"/>
   </w:num>
-  <w:num w:numId="37" w16cid:durableId="1085805010">
+  <w:num w:numId="37">
     <w:abstractNumId w:val="16"/>
   </w:num>
-  <w:num w:numId="38" w16cid:durableId="616134174">
+  <w:num w:numId="38">
     <w:abstractNumId w:val="11"/>
   </w:num>
 </w:numbering>
@@ -12517,6 +12318,7 @@
   <w:style w:type="character" w:default="1" w:styleId="Fuentedeprrafopredeter">
     <w:name w:val="Default Paragraph Font"/>
     <w:uiPriority w:val="1"/>
+    <w:semiHidden/>
     <w:unhideWhenUsed/>
   </w:style>
   <w:style w:type="table" w:default="1" w:styleId="Tablanormal">

</xml_diff>